<commit_message>
Updated readme and modinfo
</commit_message>
<xml_diff>
--- a/ModInfo.docx
+++ b/ModInfo.docx
@@ -164,6 +164,32 @@
     </w:p>
     <w:p>
       <w:pPr>
+        <w:pStyle w:val="ListParagraph"/>
+        <w:numPr>
+          <w:ilvl w:val="0"/>
+          <w:numId w:val="2"/>
+        </w:numPr>
+      </w:pPr>
+      <w:proofErr w:type="spellStart"/>
+      <w:r>
+        <w:t>Veni_Vidi_Vici</w:t>
+      </w:r>
+      <w:proofErr w:type="spellEnd"/>
+    </w:p>
+    <w:p>
+      <w:pPr>
+        <w:pStyle w:val="ListParagraph"/>
+        <w:numPr>
+          <w:ilvl w:val="0"/>
+          <w:numId w:val="2"/>
+        </w:numPr>
+      </w:pPr>
+      <w:r>
+        <w:t>Zap</w:t>
+      </w:r>
+    </w:p>
+    <w:p>
+      <w:pPr>
         <w:pStyle w:val="Heading2"/>
       </w:pPr>
       <w:r>
@@ -364,6 +390,29 @@
       <w:pPr>
         <w:pStyle w:val="ListParagraph"/>
         <w:numPr>
+          <w:ilvl w:val="1"/>
+          <w:numId w:val="1"/>
+        </w:numPr>
+      </w:pPr>
+      <w:r>
+        <w:t xml:space="preserve">Engines are now divided into "thrusters" and "reactors", similar to SJ's </w:t>
+      </w:r>
+      <w:hyperlink r:id="rId6" w:history="1">
+        <w:r>
+          <w:rPr>
+            <w:rStyle w:val="Hyperlink"/>
+          </w:rPr>
+          <w:t>Carrier Battles</w:t>
+        </w:r>
+      </w:hyperlink>
+      <w:r>
+        <w:t xml:space="preserve"> mod for SE4.</w:t>
+      </w:r>
+    </w:p>
+    <w:p>
+      <w:pPr>
+        <w:pStyle w:val="ListParagraph"/>
+        <w:numPr>
           <w:ilvl w:val="0"/>
           <w:numId w:val="1"/>
         </w:numPr>
@@ -381,6 +430,7 @@
         </w:numPr>
       </w:pPr>
       <w:r>
+        <w:lastRenderedPageBreak/>
         <w:t>All damage types are capable of killing crew.</w:t>
       </w:r>
     </w:p>
@@ -411,416 +461,385 @@
         </w:numPr>
       </w:pPr>
       <w:r>
+        <w:t>New damage types like “antimatter” (weak vs. shields, devastates armor and internals), “</w:t>
+      </w:r>
+      <w:proofErr w:type="spellStart"/>
+      <w:r>
+        <w:t>psionic</w:t>
+      </w:r>
+      <w:proofErr w:type="spellEnd"/>
+      <w:r>
+        <w:t>” (slows ship and prevents weapons fire), and “poison” (similar to “kills crew”</w:t>
+      </w:r>
+      <w:r>
+        <w:t>, but living armor will take heavy damage to protect the crew!)</w:t>
+      </w:r>
+    </w:p>
+    <w:p>
+      <w:pPr>
+        <w:pStyle w:val="ListParagraph"/>
+        <w:numPr>
+          <w:ilvl w:val="0"/>
+          <w:numId w:val="1"/>
+        </w:numPr>
+      </w:pPr>
+      <w:r>
+        <w:t>Ships need crew dependent on which components they install, not based on their hull.</w:t>
+      </w:r>
+    </w:p>
+    <w:p>
+      <w:pPr>
+        <w:pStyle w:val="ListParagraph"/>
+        <w:numPr>
+          <w:ilvl w:val="0"/>
+          <w:numId w:val="1"/>
+        </w:numPr>
+      </w:pPr>
+      <w:r>
+        <w:t xml:space="preserve">All weapons have a "preferred" range; instead of being the most accurate at range zero, they are most accurate at their preferred range. Strategies are set so short/medium/long </w:t>
+      </w:r>
+      <w:proofErr w:type="gramStart"/>
+      <w:r>
+        <w:t>range correspond</w:t>
+      </w:r>
+      <w:proofErr w:type="gramEnd"/>
+      <w:r>
+        <w:t xml:space="preserve"> to these ranges. (Was previously a blind spot, but that was breaking targeting)</w:t>
+      </w:r>
+    </w:p>
+    <w:p>
+      <w:pPr>
+        <w:pStyle w:val="ListParagraph"/>
+        <w:numPr>
+          <w:ilvl w:val="0"/>
+          <w:numId w:val="1"/>
+        </w:numPr>
+      </w:pPr>
+      <w:r>
+        <w:t>New, (hopefully) more tactically useful sets of fleet and task force formations</w:t>
+      </w:r>
+    </w:p>
+    <w:p>
+      <w:pPr>
+        <w:pStyle w:val="ListParagraph"/>
+        <w:numPr>
+          <w:ilvl w:val="0"/>
+          <w:numId w:val="1"/>
+        </w:numPr>
+      </w:pPr>
+      <w:r>
+        <w:t>Entirely redone set of component mounts, including Carronade (short range, more damage) and Artillery (the opposite).</w:t>
+      </w:r>
+    </w:p>
+    <w:p>
+      <w:pPr>
+        <w:pStyle w:val="ListParagraph"/>
+        <w:numPr>
+          <w:ilvl w:val="1"/>
+          <w:numId w:val="1"/>
+        </w:numPr>
+      </w:pPr>
+      <w:r>
+        <w:t>Mounts for other items than weapons</w:t>
+      </w:r>
+    </w:p>
+    <w:p>
+      <w:pPr>
+        <w:pStyle w:val="ListParagraph"/>
+        <w:numPr>
+          <w:ilvl w:val="1"/>
+          <w:numId w:val="1"/>
+        </w:numPr>
+      </w:pPr>
+      <w:r>
+        <w:t xml:space="preserve">Engines have </w:t>
+      </w:r>
+      <w:proofErr w:type="spellStart"/>
+      <w:r>
+        <w:t>Overthruster</w:t>
+      </w:r>
+      <w:proofErr w:type="spellEnd"/>
+      <w:r>
+        <w:t xml:space="preserve"> mount (smaller size, more supply usage) and Efficient mount (the opposite)</w:t>
+      </w:r>
+    </w:p>
+    <w:p>
+      <w:pPr>
+        <w:pStyle w:val="ListParagraph"/>
+        <w:numPr>
+          <w:ilvl w:val="0"/>
+          <w:numId w:val="1"/>
+        </w:numPr>
+      </w:pPr>
+      <w:r>
+        <w:t>All armor negates some damage, but is also leaky</w:t>
+      </w:r>
+      <w:r>
+        <w:t xml:space="preserve"> versus certain weapons</w:t>
+      </w:r>
+      <w:r>
+        <w:t>.</w:t>
+      </w:r>
+    </w:p>
+    <w:p>
+      <w:pPr>
+        <w:pStyle w:val="ListParagraph"/>
+        <w:numPr>
+          <w:ilvl w:val="1"/>
+          <w:numId w:val="1"/>
+        </w:numPr>
+      </w:pPr>
+      <w:r>
+        <w:t>Shields are leaky as well, and while weaker than armor, they regenerate very quickly!</w:t>
+      </w:r>
+    </w:p>
+    <w:p>
+      <w:pPr>
+        <w:pStyle w:val="ListParagraph"/>
+        <w:numPr>
+          <w:ilvl w:val="0"/>
+          <w:numId w:val="1"/>
+        </w:numPr>
+      </w:pPr>
+      <w:r>
+        <w:t>All technologies are marked “racial/unique”.</w:t>
+      </w:r>
+    </w:p>
+    <w:p>
+      <w:pPr>
+        <w:pStyle w:val="ListParagraph"/>
+        <w:numPr>
+          <w:ilvl w:val="1"/>
+          <w:numId w:val="1"/>
+        </w:numPr>
+      </w:pPr>
+      <w:r>
+        <w:t>This prevents most tech sharing treaties.</w:t>
+      </w:r>
+    </w:p>
+    <w:p>
+      <w:pPr>
+        <w:pStyle w:val="ListParagraph"/>
+        <w:numPr>
+          <w:ilvl w:val="1"/>
+          <w:numId w:val="1"/>
+        </w:numPr>
+      </w:pPr>
+      <w:r>
+        <w:t>Eventually I’ll add a scripted penalty for empires who share tech; for now, doing so is considered against the spirit of the game!</w:t>
+      </w:r>
+    </w:p>
+    <w:p>
+      <w:pPr>
+        <w:pStyle w:val="ListParagraph"/>
+        <w:numPr>
+          <w:ilvl w:val="0"/>
+          <w:numId w:val="1"/>
+        </w:numPr>
+      </w:pPr>
+      <w:r>
+        <w:t xml:space="preserve">Resources on planets and asteroids change over time so as to force players to </w:t>
+      </w:r>
+      <w:r>
+        <w:t>expand i</w:t>
+      </w:r>
+      <w:r>
+        <w:t>nto various types of collectors.</w:t>
+      </w:r>
+    </w:p>
+    <w:p>
+      <w:pPr>
+        <w:pStyle w:val="ListParagraph"/>
+        <w:numPr>
+          <w:ilvl w:val="1"/>
+          <w:numId w:val="1"/>
+        </w:numPr>
+      </w:pPr>
+      <w:r>
+        <w:t>Minerals increase on asteroids, decrease on planets</w:t>
+      </w:r>
+      <w:r>
+        <w:t>.</w:t>
+      </w:r>
+    </w:p>
+    <w:p>
+      <w:pPr>
+        <w:pStyle w:val="ListParagraph"/>
+        <w:numPr>
+          <w:ilvl w:val="1"/>
+          <w:numId w:val="1"/>
+        </w:numPr>
+      </w:pPr>
+      <w:r>
+        <w:t>Organics increase on planet</w:t>
+      </w:r>
+      <w:r>
+        <w:t>s</w:t>
+      </w:r>
+      <w:r>
+        <w:t>, decrease on asteroids</w:t>
+      </w:r>
+      <w:r>
+        <w:t>.</w:t>
+      </w:r>
+    </w:p>
+    <w:p>
+      <w:pPr>
+        <w:pStyle w:val="ListParagraph"/>
+        <w:numPr>
+          <w:ilvl w:val="1"/>
+          <w:numId w:val="1"/>
+        </w:numPr>
+      </w:pPr>
+      <w:proofErr w:type="spellStart"/>
+      <w:r>
+        <w:t>Radioactives</w:t>
+      </w:r>
+      <w:proofErr w:type="spellEnd"/>
+      <w:r>
+        <w:t xml:space="preserve"> decrease on both planets and asteroids, but you can pro</w:t>
+      </w:r>
+      <w:r>
+        <w:t>duce them with solar generators as well</w:t>
+      </w:r>
+      <w:r>
+        <w:t xml:space="preserve"> as the more traditional options.</w:t>
+      </w:r>
+    </w:p>
+    <w:p>
+      <w:pPr>
+        <w:pStyle w:val="ListParagraph"/>
+        <w:numPr>
+          <w:ilvl w:val="0"/>
+          <w:numId w:val="1"/>
+        </w:numPr>
+      </w:pPr>
+      <w:r>
+        <w:t>Hybrid racial/unique techs - all racial techs can also be found via ruins, and can also be researched normally at the top of the tech tree.</w:t>
+      </w:r>
+    </w:p>
+    <w:p>
+      <w:pPr>
+        <w:pStyle w:val="Heading2"/>
+      </w:pPr>
+      <w:r>
+        <w:t>Game Simplifications</w:t>
+      </w:r>
+    </w:p>
+    <w:p>
+      <w:pPr>
+        <w:pStyle w:val="ListParagraph"/>
+        <w:numPr>
+          <w:ilvl w:val="0"/>
+          <w:numId w:val="1"/>
+        </w:numPr>
+      </w:pPr>
+      <w:r>
+        <w:t>No trade treaties, espionage, or sabotage.</w:t>
+      </w:r>
+    </w:p>
+    <w:p>
+      <w:pPr>
+        <w:pStyle w:val="ListParagraph"/>
+        <w:numPr>
+          <w:ilvl w:val="0"/>
+          <w:numId w:val="1"/>
+        </w:numPr>
+      </w:pPr>
+      <w:r>
+        <w:t>No ice planets, just rock and gas.</w:t>
+      </w:r>
+    </w:p>
+    <w:p>
+      <w:pPr>
+        <w:pStyle w:val="ListParagraph"/>
+        <w:numPr>
+          <w:ilvl w:val="0"/>
+          <w:numId w:val="1"/>
+        </w:numPr>
+      </w:pPr>
+      <w:r>
+        <w:t>Theoretical technologies provide some items on their own, without the need for as many separate “applied” technologies.</w:t>
+      </w:r>
+    </w:p>
+    <w:p>
+      <w:pPr>
+        <w:pStyle w:val="ListParagraph"/>
+        <w:numPr>
+          <w:ilvl w:val="0"/>
+          <w:numId w:val="1"/>
+        </w:numPr>
+      </w:pPr>
+      <w:r>
+        <w:t>Fewer levels per technology, component, facility, etc.</w:t>
+      </w:r>
+    </w:p>
+    <w:p>
+      <w:pPr>
+        <w:pStyle w:val="ListParagraph"/>
+        <w:numPr>
+          <w:ilvl w:val="1"/>
+          <w:numId w:val="1"/>
+        </w:numPr>
+      </w:pPr>
+      <w:r>
+        <w:t>Most items have five levels; some technologies that span several “tiers” have more.</w:t>
+      </w:r>
+    </w:p>
+    <w:p>
+      <w:pPr>
+        <w:pStyle w:val="ListParagraph"/>
+        <w:numPr>
+          <w:ilvl w:val="0"/>
+          <w:numId w:val="1"/>
+        </w:numPr>
+      </w:pPr>
+      <w:r>
+        <w:t>Fewer extraneous digits in resource, points, supplies, ordnance, etc. quantities.</w:t>
+      </w:r>
+    </w:p>
+    <w:p>
+      <w:pPr>
+        <w:pStyle w:val="ListParagraph"/>
+        <w:numPr>
+          <w:ilvl w:val="1"/>
+          <w:numId w:val="1"/>
+        </w:numPr>
+      </w:pPr>
+      <w:r>
+        <w:t xml:space="preserve">Your </w:t>
+      </w:r>
+      <w:proofErr w:type="spellStart"/>
+      <w:r>
+        <w:t>homeworld</w:t>
+      </w:r>
+      <w:proofErr w:type="spellEnd"/>
+      <w:r>
+        <w:t xml:space="preserve"> starts building at a rate of several hundred of each resource, not several thousand!</w:t>
+      </w:r>
+    </w:p>
+    <w:p>
+      <w:pPr>
+        <w:pStyle w:val="ListParagraph"/>
+        <w:numPr>
+          <w:ilvl w:val="1"/>
+          <w:numId w:val="1"/>
+        </w:numPr>
+      </w:pPr>
+      <w:r>
+        <w:t>But most items are cheaper, too.</w:t>
+      </w:r>
+    </w:p>
+    <w:p>
+      <w:pPr>
+        <w:pStyle w:val="ListParagraph"/>
+        <w:numPr>
+          <w:ilvl w:val="0"/>
+          <w:numId w:val="1"/>
+        </w:numPr>
+      </w:pPr>
+      <w:r>
         <w:lastRenderedPageBreak/>
-        <w:t>New damage types like “antimatter” (weak vs. shields, devastates armor and internals), “</w:t>
-      </w:r>
-      <w:proofErr w:type="spellStart"/>
-      <w:r>
-        <w:t>psionic</w:t>
-      </w:r>
-      <w:proofErr w:type="spellEnd"/>
-      <w:r>
-        <w:t>” (slows ship and prevents weapons fire), and “poison” (similar to “kills crew”</w:t>
-      </w:r>
-      <w:r>
-        <w:t>, but living armor will take heavy damage to protect the crew!)</w:t>
-      </w:r>
-    </w:p>
-    <w:p>
-      <w:pPr>
-        <w:pStyle w:val="ListParagraph"/>
-        <w:numPr>
-          <w:ilvl w:val="0"/>
-          <w:numId w:val="1"/>
-        </w:numPr>
-      </w:pPr>
-      <w:r>
-        <w:t>Ships need crew dependent on which components they install, not based on their hull.</w:t>
-      </w:r>
-    </w:p>
-    <w:p>
-      <w:pPr>
-        <w:pStyle w:val="ListParagraph"/>
-        <w:numPr>
-          <w:ilvl w:val="0"/>
-          <w:numId w:val="1"/>
-        </w:numPr>
-      </w:pPr>
-      <w:r>
-        <w:t>All weapons have a “blind spot” equal to half their range; targets closer than this blind spot cannot be fired upon.</w:t>
-      </w:r>
-    </w:p>
-    <w:p>
-      <w:pPr>
-        <w:pStyle w:val="ListParagraph"/>
-        <w:numPr>
-          <w:ilvl w:val="0"/>
-          <w:numId w:val="1"/>
-        </w:numPr>
-      </w:pPr>
-      <w:r>
-        <w:t>New weapon mount system which is range-oriented, not damage-oriented.</w:t>
-      </w:r>
-    </w:p>
-    <w:p>
-      <w:pPr>
-        <w:pStyle w:val="ListParagraph"/>
-        <w:numPr>
-          <w:ilvl w:val="1"/>
-          <w:numId w:val="1"/>
-        </w:numPr>
-      </w:pPr>
-      <w:r>
-        <w:t>Carronade Mount decreases range (and blind spot)</w:t>
-      </w:r>
-      <w:r>
-        <w:t>, and increases damage.</w:t>
-      </w:r>
-    </w:p>
-    <w:p>
-      <w:pPr>
-        <w:pStyle w:val="ListParagraph"/>
-        <w:numPr>
-          <w:ilvl w:val="1"/>
-          <w:numId w:val="1"/>
-        </w:numPr>
-      </w:pPr>
-      <w:r>
-        <w:t>Arti</w:t>
-      </w:r>
-      <w:r>
-        <w:t>llery Mount increases range (an</w:t>
-      </w:r>
-      <w:r>
-        <w:t>d</w:t>
-      </w:r>
-      <w:r>
-        <w:t xml:space="preserve"> </w:t>
-      </w:r>
-      <w:r>
-        <w:t>blind spot), and decreases damage.</w:t>
-      </w:r>
-    </w:p>
-    <w:p>
-      <w:pPr>
-        <w:pStyle w:val="ListParagraph"/>
-        <w:numPr>
-          <w:ilvl w:val="0"/>
-          <w:numId w:val="1"/>
-        </w:numPr>
-      </w:pPr>
-      <w:r>
-        <w:t>Mounts for other items than weapons</w:t>
-      </w:r>
-    </w:p>
-    <w:p>
-      <w:pPr>
-        <w:pStyle w:val="ListParagraph"/>
-        <w:numPr>
-          <w:ilvl w:val="1"/>
-          <w:numId w:val="1"/>
-        </w:numPr>
-      </w:pPr>
-      <w:r>
-        <w:t xml:space="preserve">Engines have </w:t>
-      </w:r>
-      <w:proofErr w:type="spellStart"/>
-      <w:r>
-        <w:t>Overthruster</w:t>
-      </w:r>
-      <w:proofErr w:type="spellEnd"/>
-      <w:r>
-        <w:t xml:space="preserve"> mount (smaller size, more supply usage) and Efficient mount (the opposite)</w:t>
-      </w:r>
-    </w:p>
-    <w:p>
-      <w:pPr>
-        <w:pStyle w:val="ListParagraph"/>
-        <w:numPr>
-          <w:ilvl w:val="1"/>
-          <w:numId w:val="1"/>
-        </w:numPr>
-      </w:pPr>
-      <w:r>
-        <w:t xml:space="preserve">Armor is 1kT and has Layered mount (increases size </w:t>
-      </w:r>
-      <w:r>
-        <w:t xml:space="preserve">by </w:t>
-      </w:r>
-      <w:r>
-        <w:t xml:space="preserve">20x and HP </w:t>
-      </w:r>
-      <w:r>
-        <w:t xml:space="preserve">by </w:t>
-      </w:r>
-      <w:r>
-        <w:t>30x)</w:t>
-      </w:r>
-    </w:p>
-    <w:p>
-      <w:pPr>
-        <w:pStyle w:val="ListParagraph"/>
-        <w:numPr>
-          <w:ilvl w:val="0"/>
-          <w:numId w:val="1"/>
-        </w:numPr>
-      </w:pPr>
-      <w:r>
-        <w:t>All armor negates some damage, but is also leaky</w:t>
-      </w:r>
-      <w:r>
-        <w:t xml:space="preserve"> versus certain weapons</w:t>
-      </w:r>
-      <w:r>
-        <w:t>.</w:t>
-      </w:r>
-    </w:p>
-    <w:p>
-      <w:pPr>
-        <w:pStyle w:val="ListParagraph"/>
-        <w:numPr>
-          <w:ilvl w:val="1"/>
-          <w:numId w:val="1"/>
-        </w:numPr>
-      </w:pPr>
-      <w:r>
-        <w:t>Shields are leaky as well, and while weaker than armor, they regenerate very quickly!</w:t>
-      </w:r>
-    </w:p>
-    <w:p>
-      <w:pPr>
-        <w:pStyle w:val="ListParagraph"/>
-        <w:numPr>
-          <w:ilvl w:val="0"/>
-          <w:numId w:val="1"/>
-        </w:numPr>
-      </w:pPr>
-      <w:r>
-        <w:t>All technologies are marked “racial/unique”.</w:t>
-      </w:r>
-    </w:p>
-    <w:p>
-      <w:pPr>
-        <w:pStyle w:val="ListParagraph"/>
-        <w:numPr>
-          <w:ilvl w:val="1"/>
-          <w:numId w:val="1"/>
-        </w:numPr>
-      </w:pPr>
-      <w:r>
-        <w:t>This prevents most tech sharing treaties.</w:t>
-      </w:r>
-    </w:p>
-    <w:p>
-      <w:pPr>
-        <w:pStyle w:val="ListParagraph"/>
-        <w:numPr>
-          <w:ilvl w:val="1"/>
-          <w:numId w:val="1"/>
-        </w:numPr>
-      </w:pPr>
-      <w:r>
-        <w:t>Eventually I’ll add a scripted penalty for empires who share tech; for now, doing so is considered against the spirit of the game!</w:t>
-      </w:r>
-    </w:p>
-    <w:p>
-      <w:pPr>
-        <w:pStyle w:val="ListParagraph"/>
-        <w:numPr>
-          <w:ilvl w:val="0"/>
-          <w:numId w:val="1"/>
-        </w:numPr>
-      </w:pPr>
-      <w:r>
-        <w:t xml:space="preserve">Resources on planets and asteroids change over time so as to force players to </w:t>
-      </w:r>
-      <w:r>
-        <w:t>expand i</w:t>
-      </w:r>
-      <w:r>
-        <w:t>nto various types of collectors.</w:t>
-      </w:r>
-    </w:p>
-    <w:p>
-      <w:pPr>
-        <w:pStyle w:val="ListParagraph"/>
-        <w:numPr>
-          <w:ilvl w:val="1"/>
-          <w:numId w:val="1"/>
-        </w:numPr>
-      </w:pPr>
-      <w:r>
-        <w:t>Minerals increase on asteroids, decrease on planets</w:t>
-      </w:r>
-      <w:r>
-        <w:t>.</w:t>
-      </w:r>
-    </w:p>
-    <w:p>
-      <w:pPr>
-        <w:pStyle w:val="ListParagraph"/>
-        <w:numPr>
-          <w:ilvl w:val="1"/>
-          <w:numId w:val="1"/>
-        </w:numPr>
-      </w:pPr>
-      <w:r>
-        <w:t>Organics increase on planet</w:t>
-      </w:r>
-      <w:r>
-        <w:t>s</w:t>
-      </w:r>
-      <w:r>
-        <w:t>, decrease on asteroids</w:t>
-      </w:r>
-      <w:r>
-        <w:t>.</w:t>
-      </w:r>
-    </w:p>
-    <w:p>
-      <w:pPr>
-        <w:pStyle w:val="ListParagraph"/>
-        <w:numPr>
-          <w:ilvl w:val="1"/>
-          <w:numId w:val="1"/>
-        </w:numPr>
-      </w:pPr>
-      <w:proofErr w:type="spellStart"/>
-      <w:r>
-        <w:t>Radioactives</w:t>
-      </w:r>
-      <w:proofErr w:type="spellEnd"/>
-      <w:r>
-        <w:t xml:space="preserve"> decrease on both planets and asteroids, but you can pro</w:t>
-      </w:r>
-      <w:r>
-        <w:t>duce them with solar generators as well</w:t>
-      </w:r>
-      <w:r>
-        <w:t xml:space="preserve"> as the more traditional options.</w:t>
-      </w:r>
-    </w:p>
-    <w:p>
-      <w:pPr>
-        <w:pStyle w:val="Heading2"/>
-      </w:pPr>
-      <w:r>
-        <w:t>Game Simplifications</w:t>
-      </w:r>
-    </w:p>
-    <w:p>
-      <w:pPr>
-        <w:pStyle w:val="ListParagraph"/>
-        <w:numPr>
-          <w:ilvl w:val="0"/>
-          <w:numId w:val="1"/>
-        </w:numPr>
-      </w:pPr>
-      <w:r>
-        <w:t>No trade treaties, espionage, or sabotage.</w:t>
-      </w:r>
-    </w:p>
-    <w:p>
-      <w:pPr>
-        <w:pStyle w:val="ListParagraph"/>
-        <w:numPr>
-          <w:ilvl w:val="0"/>
-          <w:numId w:val="1"/>
-        </w:numPr>
-      </w:pPr>
-      <w:r>
-        <w:t>No ice planets, just rock and gas.</w:t>
-      </w:r>
-    </w:p>
-    <w:p>
-      <w:pPr>
-        <w:pStyle w:val="ListParagraph"/>
-        <w:numPr>
-          <w:ilvl w:val="0"/>
-          <w:numId w:val="1"/>
-        </w:numPr>
-      </w:pPr>
-      <w:r>
-        <w:t>Theoretical technologies provide some items on their own, without the need for as many separate “applied” technologies.</w:t>
-      </w:r>
-    </w:p>
-    <w:p>
-      <w:pPr>
-        <w:pStyle w:val="ListParagraph"/>
-        <w:numPr>
-          <w:ilvl w:val="0"/>
-          <w:numId w:val="1"/>
-        </w:numPr>
-      </w:pPr>
-      <w:r>
-        <w:t>Fewer levels per technology, component, facility, etc.</w:t>
-      </w:r>
-    </w:p>
-    <w:p>
-      <w:pPr>
-        <w:pStyle w:val="ListParagraph"/>
-        <w:numPr>
-          <w:ilvl w:val="1"/>
-          <w:numId w:val="1"/>
-        </w:numPr>
-      </w:pPr>
-      <w:r>
-        <w:t>Most items have five levels; some technologies that span several “tiers” have more.</w:t>
-      </w:r>
-    </w:p>
-    <w:p>
-      <w:pPr>
-        <w:pStyle w:val="ListParagraph"/>
-        <w:numPr>
-          <w:ilvl w:val="0"/>
-          <w:numId w:val="1"/>
-        </w:numPr>
-      </w:pPr>
-      <w:r>
-        <w:t>Fewer extraneous digits in resource, points, supplies, ordnance, etc. quantities.</w:t>
-      </w:r>
-    </w:p>
-    <w:p>
-      <w:pPr>
-        <w:pStyle w:val="ListParagraph"/>
-        <w:numPr>
-          <w:ilvl w:val="1"/>
-          <w:numId w:val="1"/>
-        </w:numPr>
-      </w:pPr>
-      <w:r>
-        <w:t xml:space="preserve">Your </w:t>
-      </w:r>
-      <w:proofErr w:type="spellStart"/>
-      <w:r>
-        <w:t>homeworld</w:t>
-      </w:r>
-      <w:proofErr w:type="spellEnd"/>
-      <w:r>
-        <w:t xml:space="preserve"> starts building at a rate of several hundred of each resource, not several thousand!</w:t>
-      </w:r>
-    </w:p>
-    <w:p>
-      <w:pPr>
-        <w:pStyle w:val="ListParagraph"/>
-        <w:numPr>
-          <w:ilvl w:val="1"/>
-          <w:numId w:val="1"/>
-        </w:numPr>
-      </w:pPr>
-      <w:r>
-        <w:t>But most items are cheaper, too.</w:t>
-      </w:r>
-    </w:p>
-    <w:p>
-      <w:pPr>
-        <w:pStyle w:val="ListParagraph"/>
-        <w:numPr>
-          <w:ilvl w:val="0"/>
-          <w:numId w:val="1"/>
-        </w:numPr>
-      </w:pPr>
-      <w:r>
         <w:t>Fewer unit types (no mines, satellites, drones, or weapon platforms).</w:t>
       </w:r>
     </w:p>
@@ -875,7 +894,6 @@
         </w:numPr>
       </w:pPr>
       <w:r>
-        <w:lastRenderedPageBreak/>
         <w:t xml:space="preserve">This both speeds up turn processing and </w:t>
       </w:r>
       <w:r>

</xml_diff>